<commit_message>
Adding data for lab 5. Started problems 1 and 3.
</commit_message>
<xml_diff>
--- a/Lab4/Writeup.docx
+++ b/Lab4/Writeup.docx
@@ -4,21 +4,62 @@
   <w:body>
     <w:p>
       <w:pPr>
-        <w:jc w:val="center"/>
-        <w:rPr>
-          <w:rFonts w:ascii="Arial" w:hAnsi="Arial" w:cs="Arial"/>
-          <w:b/>
-        </w:rPr>
-      </w:pPr>
-      <w:r>
-        <w:rPr>
-          <w:rFonts w:ascii="Arial" w:hAnsi="Arial" w:cs="Arial"/>
-          <w:b/>
-        </w:rPr>
-        <w:t>Lab 4 Write-up:</w:t>
+        <w:rPr>
+          <w:rFonts w:ascii="Arial" w:hAnsi="Arial" w:cs="Arial"/>
+        </w:rPr>
+      </w:pPr>
+      <w:r>
+        <w:rPr>
+          <w:rFonts w:ascii="Arial" w:hAnsi="Arial" w:cs="Arial"/>
+        </w:rPr>
+        <w:t>Tony DePalatis (Kaggle user: adepalatis)</w:t>
+      </w:r>
+    </w:p>
+    <w:p>
+      <w:pPr>
+        <w:rPr>
+          <w:rFonts w:ascii="Arial" w:hAnsi="Arial" w:cs="Arial"/>
+        </w:rPr>
+      </w:pPr>
+      <w:r>
+        <w:rPr>
+          <w:rFonts w:ascii="Arial" w:hAnsi="Arial" w:cs="Arial"/>
+        </w:rPr>
+        <w:t>Shamma Kabir (Kaggle user: ShammaKabir</w:t>
       </w:r>
       <w:bookmarkStart w:id="0" w:name="_GoBack"/>
       <w:bookmarkEnd w:id="0"/>
+      <w:r>
+        <w:rPr>
+          <w:rFonts w:ascii="Arial" w:hAnsi="Arial" w:cs="Arial"/>
+        </w:rPr>
+        <w:t>)</w:t>
+      </w:r>
+    </w:p>
+    <w:p>
+      <w:pPr>
+        <w:jc w:val="center"/>
+        <w:rPr>
+          <w:rFonts w:ascii="Arial" w:hAnsi="Arial" w:cs="Arial"/>
+          <w:b/>
+        </w:rPr>
+      </w:pPr>
+    </w:p>
+    <w:p>
+      <w:pPr>
+        <w:jc w:val="center"/>
+        <w:rPr>
+          <w:rFonts w:ascii="Arial" w:hAnsi="Arial" w:cs="Arial"/>
+          <w:b/>
+        </w:rPr>
+      </w:pPr>
+      <w:r>
+        <w:rPr>
+          <w:rFonts w:ascii="Arial" w:hAnsi="Arial" w:cs="Arial"/>
+          <w:b/>
+        </w:rPr>
+        <w:t>Lab 4 Write-up:</w:t>
+      </w:r>
     </w:p>
     <w:p>
       <w:pPr>
@@ -203,35 +244,7 @@
         <w:rPr>
           <w:rFonts w:ascii="Arial" w:hAnsi="Arial" w:cs="Arial"/>
         </w:rPr>
-        <w:t>2. To solve for Fisher’s coefficient, we used two methods: first, we tried finding the scatter matrices for between class variance (Sb) and within class variance (</w:t>
-      </w:r>
-      <w:proofErr w:type="spellStart"/>
-      <w:r>
-        <w:rPr>
-          <w:rFonts w:ascii="Arial" w:hAnsi="Arial" w:cs="Arial"/>
-        </w:rPr>
-        <w:t>Sw</w:t>
-      </w:r>
-      <w:proofErr w:type="spellEnd"/>
-      <w:r>
-        <w:rPr>
-          <w:rFonts w:ascii="Arial" w:hAnsi="Arial" w:cs="Arial"/>
-        </w:rPr>
-        <w:t xml:space="preserve">) and calculating the </w:t>
-      </w:r>
-      <w:proofErr w:type="spellStart"/>
-      <w:r>
-        <w:rPr>
-          <w:rFonts w:ascii="Arial" w:hAnsi="Arial" w:cs="Arial"/>
-        </w:rPr>
-        <w:t>eigenpairs</w:t>
-      </w:r>
-      <w:proofErr w:type="spellEnd"/>
-      <w:r>
-        <w:rPr>
-          <w:rFonts w:ascii="Arial" w:hAnsi="Arial" w:cs="Arial"/>
-        </w:rPr>
-        <w:t xml:space="preserve"> for Sw</w:t>
+        <w:t>2. To solve for Fisher’s coefficient, we used two methods: first, we tried finding the scatter matrices for between class variance (Sb) and within class variance (Sw) and calculating the eigenpairs for Sw</w:t>
       </w:r>
       <w:r>
         <w:rPr>
@@ -370,21 +383,7 @@
         <w:rPr>
           <w:rFonts w:ascii="Arial" w:hAnsi="Arial" w:cs="Arial"/>
         </w:rPr>
-        <w:t xml:space="preserve">Below is a plot of the same data set after being transformed using </w:t>
-      </w:r>
-      <w:proofErr w:type="spellStart"/>
-      <w:r>
-        <w:rPr>
-          <w:rFonts w:ascii="Arial" w:hAnsi="Arial" w:cs="Arial"/>
-        </w:rPr>
-        <w:t>sklearn</w:t>
-      </w:r>
-      <w:proofErr w:type="spellEnd"/>
-      <w:r>
-        <w:rPr>
-          <w:rFonts w:ascii="Arial" w:hAnsi="Arial" w:cs="Arial"/>
-        </w:rPr>
-        <w:t xml:space="preserve"> to perform LDA (see problem1c.png):</w:t>
+        <w:t>Below is a plot of the same data set after being transformed using sklearn to perform LDA (see problem1c.png):</w:t>
       </w:r>
     </w:p>
     <w:p>
@@ -467,21 +466,7 @@
         <w:rPr>
           <w:rFonts w:ascii="Arial" w:hAnsi="Arial" w:cs="Arial"/>
         </w:rPr>
-        <w:t xml:space="preserve">Across several trials, this produced much better results (i.e., more separation in the data) and performed much more consistently than performing LDA by hand. We imagine that this is because </w:t>
-      </w:r>
-      <w:proofErr w:type="spellStart"/>
-      <w:r>
-        <w:rPr>
-          <w:rFonts w:ascii="Arial" w:hAnsi="Arial" w:cs="Arial"/>
-        </w:rPr>
-        <w:t>sklearn</w:t>
-      </w:r>
-      <w:proofErr w:type="spellEnd"/>
-      <w:r>
-        <w:rPr>
-          <w:rFonts w:ascii="Arial" w:hAnsi="Arial" w:cs="Arial"/>
-        </w:rPr>
-        <w:t xml:space="preserve"> has a more robust method of finding the vector that maximizes Fisher’s Coefficient than the two methods that we tried.</w:t>
+        <w:t>Across several trials, this produced much better results (i.e., more separation in the data) and performed much more consistently than performing LDA by hand. We imagine that this is because sklearn has a more robust method of finding the vector that maximizes Fisher’s Coefficient than the two methods that we tried.</w:t>
       </w:r>
     </w:p>
     <w:p>
@@ -625,21 +610,7 @@
         <w:rPr>
           <w:rFonts w:ascii="Arial" w:hAnsi="Arial" w:cs="Arial"/>
         </w:rPr>
-        <w:t xml:space="preserve"> to our advantage and going through the original data sets, we found the mean of each feature and for every index we found, we checked that sample per feature and if it was more than two deviations away, we remove those data points by changing all those values to the </w:t>
-      </w:r>
-      <w:proofErr w:type="spellStart"/>
-      <w:r>
-        <w:rPr>
-          <w:rFonts w:ascii="Arial" w:hAnsi="Arial" w:cs="Arial"/>
-        </w:rPr>
-        <w:t>col_mean</w:t>
-      </w:r>
-      <w:proofErr w:type="spellEnd"/>
-      <w:r>
-        <w:rPr>
-          <w:rFonts w:ascii="Arial" w:hAnsi="Arial" w:cs="Arial"/>
-        </w:rPr>
-        <w:t xml:space="preserve">. </w:t>
+        <w:t xml:space="preserve"> to our advantage and going through the original data sets, we found the mean of each feature and for every index we found, we checked that sample per feature and if it was more than two deviations away, we remove those data points by changing all those values to the col_mean. </w:t>
       </w:r>
       <w:r>
         <w:rPr>
@@ -1073,35 +1044,7 @@
         <w:rPr>
           <w:rFonts w:ascii="Arial" w:hAnsi="Arial" w:cs="Arial"/>
         </w:rPr>
-        <w:t xml:space="preserve">The highest public score we </w:t>
-      </w:r>
-      <w:proofErr w:type="gramStart"/>
-      <w:r>
-        <w:rPr>
-          <w:rFonts w:ascii="Arial" w:hAnsi="Arial" w:cs="Arial"/>
-        </w:rPr>
-        <w:t>were able to</w:t>
-      </w:r>
-      <w:proofErr w:type="gramEnd"/>
-      <w:r>
-        <w:rPr>
-          <w:rFonts w:ascii="Arial" w:hAnsi="Arial" w:cs="Arial"/>
-        </w:rPr>
-        <w:t xml:space="preserve"> get on </w:t>
-      </w:r>
-      <w:proofErr w:type="spellStart"/>
-      <w:r>
-        <w:rPr>
-          <w:rFonts w:ascii="Arial" w:hAnsi="Arial" w:cs="Arial"/>
-        </w:rPr>
-        <w:t>Kaggle</w:t>
-      </w:r>
-      <w:proofErr w:type="spellEnd"/>
-      <w:r>
-        <w:rPr>
-          <w:rFonts w:ascii="Arial" w:hAnsi="Arial" w:cs="Arial"/>
-        </w:rPr>
-        <w:t xml:space="preserve"> was 0.12087 (see screenshot below).</w:t>
+        <w:t>The highest public score we were able to get on Kaggle was 0.12087 (see screenshot below).</w:t>
       </w:r>
     </w:p>
     <w:p>
@@ -1153,14 +1096,12 @@
         </w:rPr>
         <w:t xml:space="preserve">, and </w:t>
       </w:r>
-      <w:proofErr w:type="spellStart"/>
       <w:r>
         <w:rPr>
           <w:rFonts w:ascii="Arial" w:hAnsi="Arial" w:cs="Arial"/>
         </w:rPr>
         <w:t>GarageYrBlt</w:t>
       </w:r>
-      <w:proofErr w:type="spellEnd"/>
       <w:r>
         <w:rPr>
           <w:rFonts w:ascii="Arial" w:hAnsi="Arial" w:cs="Arial"/>
@@ -1177,21 +1118,7 @@
         <w:rPr>
           <w:rFonts w:ascii="Arial" w:hAnsi="Arial" w:cs="Arial"/>
         </w:rPr>
-        <w:t xml:space="preserve">Unfortunately, we saw virtually no improvement in our model after doing so, and since other </w:t>
-      </w:r>
-      <w:proofErr w:type="spellStart"/>
-      <w:r>
-        <w:rPr>
-          <w:rFonts w:ascii="Arial" w:hAnsi="Arial" w:cs="Arial"/>
-        </w:rPr>
-        <w:t>Kagglers</w:t>
-      </w:r>
-      <w:proofErr w:type="spellEnd"/>
-      <w:r>
-        <w:rPr>
-          <w:rFonts w:ascii="Arial" w:hAnsi="Arial" w:cs="Arial"/>
-        </w:rPr>
-        <w:t xml:space="preserve"> reported making their model worse by removing too many features, we did not go on to remove any more.</w:t>
+        <w:t>Unfortunately, we saw virtually no improvement in our model after doing so, and since other Kagglers reported making their model worse by removing too many features, we did not go on to remove any more.</w:t>
       </w:r>
     </w:p>
     <w:p>
@@ -1235,19 +1162,7 @@
         <w:rPr>
           <w:rFonts w:ascii="Arial" w:hAnsi="Arial" w:cs="Arial"/>
         </w:rPr>
-        <w:t xml:space="preserve">We then tried stacking the predictions from multiple lasso regression models (trained with different values for alpha) onto the original data as new features, </w:t>
-      </w:r>
-      <w:r>
-        <w:rPr>
-          <w:rFonts w:ascii="Arial" w:hAnsi="Arial" w:cs="Arial"/>
-        </w:rPr>
-        <w:t>since our standalone lass regression model performed better than our standalone ridge regression model</w:t>
-      </w:r>
-      <w:r>
-        <w:rPr>
-          <w:rFonts w:ascii="Arial" w:hAnsi="Arial" w:cs="Arial"/>
-        </w:rPr>
-        <w:t xml:space="preserve">. This led to a very slight improvement in our model, so we kept this feature stacking in our final solution, but did not pursue it any further since it did not have a significant effect. </w:t>
+        <w:t xml:space="preserve">We then tried stacking the predictions from multiple lasso regression models (trained with different values for alpha) onto the original data as new features, since our standalone lass regression model performed better than our standalone ridge regression model. This led to a very slight improvement in our model, so we kept this feature stacking in our final solution, but did not pursue it any further since it did not have a significant effect. </w:t>
       </w:r>
     </w:p>
     <w:p>
@@ -1275,35 +1190,7 @@
         <w:rPr>
           <w:rFonts w:ascii="Arial" w:hAnsi="Arial" w:cs="Arial"/>
         </w:rPr>
-        <w:t xml:space="preserve">and stacking the lasso predictions as mentioned above and trained a gradient boosting regression model using </w:t>
-      </w:r>
-      <w:proofErr w:type="spellStart"/>
-      <w:r>
-        <w:rPr>
-          <w:rFonts w:ascii="Arial" w:hAnsi="Arial" w:cs="Arial"/>
-        </w:rPr>
-        <w:t>XGBoost</w:t>
-      </w:r>
-      <w:proofErr w:type="spellEnd"/>
-      <w:r>
-        <w:rPr>
-          <w:rFonts w:ascii="Arial" w:hAnsi="Arial" w:cs="Arial"/>
-        </w:rPr>
-        <w:t xml:space="preserve">. </w:t>
-      </w:r>
-      <w:proofErr w:type="spellStart"/>
-      <w:r>
-        <w:rPr>
-          <w:rFonts w:ascii="Arial" w:hAnsi="Arial" w:cs="Arial"/>
-        </w:rPr>
-        <w:t>XGBoost</w:t>
-      </w:r>
-      <w:proofErr w:type="spellEnd"/>
-      <w:r>
-        <w:rPr>
-          <w:rFonts w:ascii="Arial" w:hAnsi="Arial" w:cs="Arial"/>
-        </w:rPr>
-        <w:t xml:space="preserve"> had by far the greatest effect on our model’s performance, increasing its accuracy by almost 0.5%. </w:t>
+        <w:t xml:space="preserve">and stacking the lasso predictions as mentioned above and trained a gradient boosting regression model using XGBoost. XGBoost had by far the greatest effect on our model’s performance, increasing its accuracy by almost 0.5%. </w:t>
       </w:r>
     </w:p>
     <w:p>
@@ -1325,51 +1212,7 @@
         <w:rPr>
           <w:rFonts w:ascii="Arial" w:hAnsi="Arial" w:cs="Arial"/>
         </w:rPr>
-        <w:t xml:space="preserve">We were disappointed that this was the best that we could do since we used up </w:t>
-      </w:r>
-      <w:proofErr w:type="gramStart"/>
-      <w:r>
-        <w:rPr>
-          <w:rFonts w:ascii="Arial" w:hAnsi="Arial" w:cs="Arial"/>
-        </w:rPr>
-        <w:t>all of</w:t>
-      </w:r>
-      <w:proofErr w:type="gramEnd"/>
-      <w:r>
-        <w:rPr>
-          <w:rFonts w:ascii="Arial" w:hAnsi="Arial" w:cs="Arial"/>
-        </w:rPr>
-        <w:t xml:space="preserve"> our </w:t>
-      </w:r>
-      <w:proofErr w:type="spellStart"/>
-      <w:r>
-        <w:rPr>
-          <w:rFonts w:ascii="Arial" w:hAnsi="Arial" w:cs="Arial"/>
-        </w:rPr>
-        <w:t>Kaggle</w:t>
-      </w:r>
-      <w:proofErr w:type="spellEnd"/>
-      <w:r>
-        <w:rPr>
-          <w:rFonts w:ascii="Arial" w:hAnsi="Arial" w:cs="Arial"/>
-        </w:rPr>
-        <w:t xml:space="preserve"> submissions while we had some other ideas that we would have liked to explore. Notably, after we had been working for a while we had the idea to try to reduce the dimensionality of the data before training a model in a more methodical way by performing PCA. We got this idea because of the fact that there are hundreds of </w:t>
-      </w:r>
-      <w:proofErr w:type="spellStart"/>
-      <w:proofErr w:type="gramStart"/>
-      <w:r>
-        <w:rPr>
-          <w:rFonts w:ascii="Arial" w:hAnsi="Arial" w:cs="Arial"/>
-        </w:rPr>
-        <w:t>features,many</w:t>
-      </w:r>
-      <w:proofErr w:type="spellEnd"/>
-      <w:proofErr w:type="gramEnd"/>
-      <w:r>
-        <w:rPr>
-          <w:rFonts w:ascii="Arial" w:hAnsi="Arial" w:cs="Arial"/>
-        </w:rPr>
-        <w:t xml:space="preserve"> of which have little to no variance among the dataset, many of which are not actually significant factors in sale price and do nothing more than obscure the separation of data. If we had more time (and submissions), this, along with other methods of dimensionality reduction, would have been our next plan of attack.</w:t>
+        <w:t>We were disappointed that this was the best that we could do since we used up all of our Kaggle submissions while we had some other ideas that we would have liked to explore. Notably, after we had been working for a while we had the idea to try to reduce the dimensionality of the data before training a model in a more methodical way by performing PCA. We got this idea because of the fact that there are hundreds of features,many of which have little to no variance among the dataset, many of which are not actually significant factors in sale price and do nothing more than obscure the separation of data. If we had more time (and submissions), this, along with other methods of dimensionality reduction, would have been our next plan of attack.</w:t>
       </w:r>
     </w:p>
     <w:p>
@@ -1396,49 +1239,7 @@
         <w:rPr>
           <w:rFonts w:ascii="Arial" w:hAnsi="Arial" w:cs="Arial"/>
         </w:rPr>
-        <w:t xml:space="preserve">Reading through the </w:t>
-      </w:r>
-      <w:proofErr w:type="spellStart"/>
-      <w:r>
-        <w:rPr>
-          <w:rFonts w:ascii="Arial" w:hAnsi="Arial" w:cs="Arial"/>
-        </w:rPr>
-        <w:t>Kaggle</w:t>
-      </w:r>
-      <w:proofErr w:type="spellEnd"/>
-      <w:r>
-        <w:rPr>
-          <w:rFonts w:ascii="Arial" w:hAnsi="Arial" w:cs="Arial"/>
-        </w:rPr>
-        <w:t xml:space="preserve"> discussion board for the housing problem was </w:t>
-      </w:r>
-      <w:proofErr w:type="gramStart"/>
-      <w:r>
-        <w:rPr>
-          <w:rFonts w:ascii="Arial" w:hAnsi="Arial" w:cs="Arial"/>
-        </w:rPr>
-        <w:t>really interesting</w:t>
-      </w:r>
-      <w:proofErr w:type="gramEnd"/>
-      <w:r>
-        <w:rPr>
-          <w:rFonts w:ascii="Arial" w:hAnsi="Arial" w:cs="Arial"/>
-        </w:rPr>
-        <w:t xml:space="preserve"> because everyone had such different perspectives on how to play with the dataset to gain a better result. A lot of what we read involved playing around with certain features; such as squaring, taking the log, or just flat out removing them. One of our ideas was to remove a lot of features to see how it would affect the dataset, but after reading a post that was </w:t>
-      </w:r>
-      <w:proofErr w:type="gramStart"/>
-      <w:r>
-        <w:rPr>
-          <w:rFonts w:ascii="Arial" w:hAnsi="Arial" w:cs="Arial"/>
-        </w:rPr>
-        <w:t>similar to</w:t>
-      </w:r>
-      <w:proofErr w:type="gramEnd"/>
-      <w:r>
-        <w:rPr>
-          <w:rFonts w:ascii="Arial" w:hAnsi="Arial" w:cs="Arial"/>
-        </w:rPr>
-        <w:t xml:space="preserve"> this, we decided to limit the features we removed because for the author removing a lot of data affected the results negatively. Another unique post touched on three different methods for the predictions: Regression Trees, Random Forests, and Gradient Boosting Machine. It was interesting to see the different types of ways data can be analyzed to make predictions.</w:t>
+        <w:t>Reading through the Kaggle discussion board for the housing problem was really interesting because everyone had such different perspectives on how to play with the dataset to gain a better result. A lot of what we read involved playing around with certain features; such as squaring, taking the log, or just flat out removing them. One of our ideas was to remove a lot of features to see how it would affect the dataset, but after reading a post that was similar to this, we decided to limit the features we removed because for the author removing a lot of data affected the results negatively. Another unique post touched on three different methods for the predictions: Regression Trees, Random Forests, and Gradient Boosting Machine. It was interesting to see the different types of ways data can be analyzed to make predictions.</w:t>
       </w:r>
     </w:p>
     <w:p>
@@ -2099,6 +1900,7 @@
   <w:style w:type="character" w:default="1" w:styleId="DefaultParagraphFont">
     <w:name w:val="Default Paragraph Font"/>
     <w:uiPriority w:val="1"/>
+    <w:semiHidden/>
     <w:unhideWhenUsed/>
   </w:style>
   <w:style w:type="table" w:default="1" w:styleId="TableNormal">

</xml_diff>